<commit_message>
Updated Documentation with Section 4
</commit_message>
<xml_diff>
--- a/24090531-Hyndavi-Yasarapu IPR.docx
+++ b/24090531-Hyndavi-Yasarapu IPR.docx
@@ -797,7 +797,7 @@
     </w:p>
     <w:p>
       <w:pPr>
-        <w:pStyle w:val="6"/>
+        <w:pStyle w:val="9"/>
         <w:numPr>
           <w:ilvl w:val="0"/>
           <w:numId w:val="2"/>
@@ -810,7 +810,7 @@
     </w:p>
     <w:p>
       <w:pPr>
-        <w:pStyle w:val="6"/>
+        <w:pStyle w:val="9"/>
         <w:numPr>
           <w:ilvl w:val="0"/>
           <w:numId w:val="2"/>
@@ -823,7 +823,7 @@
     </w:p>
     <w:p>
       <w:pPr>
-        <w:pStyle w:val="6"/>
+        <w:pStyle w:val="9"/>
         <w:numPr>
           <w:ilvl w:val="0"/>
           <w:numId w:val="2"/>
@@ -836,7 +836,7 @@
     </w:p>
     <w:p>
       <w:pPr>
-        <w:pStyle w:val="6"/>
+        <w:pStyle w:val="9"/>
         <w:numPr>
           <w:ilvl w:val="0"/>
           <w:numId w:val="2"/>
@@ -849,7 +849,7 @@
     </w:p>
     <w:p>
       <w:pPr>
-        <w:pStyle w:val="6"/>
+        <w:pStyle w:val="9"/>
         <w:numPr>
           <w:ilvl w:val="0"/>
           <w:numId w:val="2"/>
@@ -876,7 +876,7 @@
     </w:p>
     <w:p>
       <w:pPr>
-        <w:pStyle w:val="6"/>
+        <w:pStyle w:val="9"/>
         <w:numPr>
           <w:ilvl w:val="0"/>
           <w:numId w:val="2"/>
@@ -889,7 +889,7 @@
     </w:p>
     <w:p>
       <w:pPr>
-        <w:pStyle w:val="6"/>
+        <w:pStyle w:val="9"/>
         <w:numPr>
           <w:ilvl w:val="0"/>
           <w:numId w:val="2"/>
@@ -902,7 +902,7 @@
     </w:p>
     <w:p>
       <w:pPr>
-        <w:pStyle w:val="6"/>
+        <w:pStyle w:val="9"/>
         <w:numPr>
           <w:ilvl w:val="0"/>
           <w:numId w:val="2"/>
@@ -915,7 +915,7 @@
     </w:p>
     <w:p>
       <w:pPr>
-        <w:pStyle w:val="6"/>
+        <w:pStyle w:val="9"/>
         <w:numPr>
           <w:ilvl w:val="0"/>
           <w:numId w:val="2"/>
@@ -928,7 +928,7 @@
     </w:p>
     <w:p>
       <w:pPr>
-        <w:pStyle w:val="6"/>
+        <w:pStyle w:val="9"/>
         <w:numPr>
           <w:ilvl w:val="0"/>
           <w:numId w:val="2"/>
@@ -941,7 +941,7 @@
     </w:p>
     <w:p>
       <w:pPr>
-        <w:pStyle w:val="6"/>
+        <w:pStyle w:val="9"/>
         <w:numPr>
           <w:ilvl w:val="0"/>
           <w:numId w:val="2"/>
@@ -968,7 +968,7 @@
     </w:p>
     <w:p>
       <w:pPr>
-        <w:pStyle w:val="6"/>
+        <w:pStyle w:val="9"/>
         <w:numPr>
           <w:ilvl w:val="0"/>
           <w:numId w:val="2"/>
@@ -981,8 +981,9 @@
     </w:p>
     <w:p>
       <w:pPr>
-        <w:pStyle w:val="6"/>
-        <w:numPr>
+        <w:pStyle w:val="9"/>
+        <w:numPr>
+          <w:ilvl w:val="0"/>
           <w:numId w:val="0"/>
         </w:numPr>
         <w:jc w:val="both"/>
@@ -2715,6 +2716,1782 @@
     </w:p>
     <w:p>
       <w:pPr>
+        <w:jc w:val="both"/>
+        <w:rPr>
+          <w:rFonts w:hint="default" w:ascii="Times New Roman" w:hAnsi="Times New Roman" w:eastAsia="Times New Roman" w:cs="Times New Roman"/>
+          <w:b w:val="0"/>
+          <w:bCs w:val="0"/>
+          <w:sz w:val="24"/>
+          <w:szCs w:val="24"/>
+          <w:lang w:val="en-GB" w:eastAsia="zh-CN"/>
+        </w:rPr>
+      </w:pPr>
+    </w:p>
+    <w:p>
+      <w:pPr>
+        <w:jc w:val="both"/>
+        <w:rPr>
+          <w:rFonts w:hint="default" w:ascii="Times New Roman" w:hAnsi="Times New Roman" w:eastAsia="Times New Roman" w:cs="Times New Roman"/>
+          <w:b w:val="0"/>
+          <w:bCs w:val="0"/>
+          <w:sz w:val="24"/>
+          <w:szCs w:val="24"/>
+          <w:lang w:val="en-GB" w:eastAsia="zh-CN"/>
+        </w:rPr>
+      </w:pPr>
+    </w:p>
+    <w:p>
+      <w:pPr>
+        <w:jc w:val="both"/>
+        <w:rPr>
+          <w:rFonts w:hint="default" w:ascii="Times New Roman" w:hAnsi="Times New Roman" w:eastAsia="Times New Roman" w:cs="Times New Roman"/>
+          <w:b w:val="0"/>
+          <w:bCs w:val="0"/>
+          <w:sz w:val="24"/>
+          <w:szCs w:val="24"/>
+          <w:lang w:val="en-GB" w:eastAsia="zh-CN"/>
+        </w:rPr>
+      </w:pPr>
+    </w:p>
+    <w:p>
+      <w:pPr>
+        <w:jc w:val="both"/>
+        <w:rPr>
+          <w:rFonts w:hint="default" w:ascii="Times New Roman" w:hAnsi="Times New Roman" w:eastAsia="Times New Roman" w:cs="Times New Roman"/>
+          <w:b w:val="0"/>
+          <w:bCs w:val="0"/>
+          <w:sz w:val="24"/>
+          <w:szCs w:val="24"/>
+          <w:lang w:val="en-GB" w:eastAsia="zh-CN"/>
+        </w:rPr>
+      </w:pPr>
+    </w:p>
+    <w:p>
+      <w:pPr>
+        <w:jc w:val="both"/>
+        <w:rPr>
+          <w:rFonts w:hint="default" w:ascii="Times New Roman" w:hAnsi="Times New Roman" w:eastAsia="Times New Roman" w:cs="Times New Roman"/>
+          <w:b w:val="0"/>
+          <w:bCs w:val="0"/>
+          <w:sz w:val="24"/>
+          <w:szCs w:val="24"/>
+          <w:lang w:val="en-GB" w:eastAsia="zh-CN"/>
+        </w:rPr>
+      </w:pPr>
+    </w:p>
+    <w:p>
+      <w:pPr>
+        <w:jc w:val="both"/>
+        <w:rPr>
+          <w:rFonts w:hint="default" w:ascii="Times New Roman" w:hAnsi="Times New Roman" w:eastAsia="Times New Roman" w:cs="Times New Roman"/>
+          <w:b w:val="0"/>
+          <w:bCs w:val="0"/>
+          <w:sz w:val="24"/>
+          <w:szCs w:val="24"/>
+          <w:lang w:val="en-GB" w:eastAsia="zh-CN"/>
+        </w:rPr>
+      </w:pPr>
+    </w:p>
+    <w:p>
+      <w:pPr>
+        <w:jc w:val="both"/>
+        <w:rPr>
+          <w:rFonts w:hint="default" w:ascii="Times New Roman" w:hAnsi="Times New Roman" w:eastAsia="Times New Roman" w:cs="Times New Roman"/>
+          <w:b w:val="0"/>
+          <w:bCs w:val="0"/>
+          <w:sz w:val="24"/>
+          <w:szCs w:val="24"/>
+          <w:lang w:val="en-GB" w:eastAsia="zh-CN"/>
+        </w:rPr>
+      </w:pPr>
+    </w:p>
+    <w:p>
+      <w:pPr>
+        <w:jc w:val="both"/>
+        <w:rPr>
+          <w:rFonts w:hint="default" w:ascii="Times New Roman" w:hAnsi="Times New Roman" w:eastAsia="Times New Roman" w:cs="Times New Roman"/>
+          <w:b w:val="0"/>
+          <w:bCs w:val="0"/>
+          <w:sz w:val="24"/>
+          <w:szCs w:val="24"/>
+          <w:lang w:val="en-GB" w:eastAsia="zh-CN"/>
+        </w:rPr>
+      </w:pPr>
+    </w:p>
+    <w:p>
+      <w:pPr>
+        <w:jc w:val="both"/>
+        <w:rPr>
+          <w:rFonts w:hint="default" w:ascii="Times New Roman" w:hAnsi="Times New Roman" w:eastAsia="Times New Roman" w:cs="Times New Roman"/>
+          <w:b w:val="0"/>
+          <w:bCs w:val="0"/>
+          <w:sz w:val="24"/>
+          <w:szCs w:val="24"/>
+          <w:lang w:val="en-GB" w:eastAsia="zh-CN"/>
+        </w:rPr>
+      </w:pPr>
+    </w:p>
+    <w:p>
+      <w:pPr>
+        <w:jc w:val="both"/>
+        <w:rPr>
+          <w:rFonts w:hint="default" w:ascii="Times New Roman" w:hAnsi="Times New Roman" w:eastAsia="Times New Roman" w:cs="Times New Roman"/>
+          <w:b w:val="0"/>
+          <w:bCs w:val="0"/>
+          <w:sz w:val="24"/>
+          <w:szCs w:val="24"/>
+          <w:lang w:val="en-GB" w:eastAsia="zh-CN"/>
+        </w:rPr>
+      </w:pPr>
+    </w:p>
+    <w:p>
+      <w:pPr>
+        <w:jc w:val="both"/>
+        <w:rPr>
+          <w:rFonts w:hint="default" w:ascii="Times New Roman" w:hAnsi="Times New Roman" w:eastAsia="Times New Roman" w:cs="Times New Roman"/>
+          <w:b w:val="0"/>
+          <w:bCs w:val="0"/>
+          <w:sz w:val="24"/>
+          <w:szCs w:val="24"/>
+          <w:lang w:val="en-GB" w:eastAsia="zh-CN"/>
+        </w:rPr>
+      </w:pPr>
+    </w:p>
+    <w:p>
+      <w:pPr>
+        <w:jc w:val="both"/>
+        <w:rPr>
+          <w:rFonts w:hint="default" w:ascii="Times New Roman" w:hAnsi="Times New Roman" w:eastAsia="Times New Roman" w:cs="Times New Roman"/>
+          <w:b w:val="0"/>
+          <w:bCs w:val="0"/>
+          <w:sz w:val="24"/>
+          <w:szCs w:val="24"/>
+          <w:lang w:val="en-GB" w:eastAsia="zh-CN"/>
+        </w:rPr>
+      </w:pPr>
+    </w:p>
+    <w:p>
+      <w:pPr>
+        <w:jc w:val="both"/>
+        <w:rPr>
+          <w:rFonts w:hint="default" w:ascii="Times New Roman" w:hAnsi="Times New Roman" w:eastAsia="Times New Roman" w:cs="Times New Roman"/>
+          <w:b w:val="0"/>
+          <w:bCs w:val="0"/>
+          <w:sz w:val="24"/>
+          <w:szCs w:val="24"/>
+          <w:lang w:val="en-GB" w:eastAsia="zh-CN"/>
+        </w:rPr>
+      </w:pPr>
+    </w:p>
+    <w:p>
+      <w:pPr>
+        <w:jc w:val="both"/>
+        <w:rPr>
+          <w:rFonts w:hint="default" w:ascii="Times New Roman" w:hAnsi="Times New Roman" w:eastAsia="Times New Roman" w:cs="Times New Roman"/>
+          <w:b w:val="0"/>
+          <w:bCs w:val="0"/>
+          <w:sz w:val="24"/>
+          <w:szCs w:val="24"/>
+          <w:lang w:val="en-GB" w:eastAsia="zh-CN"/>
+        </w:rPr>
+      </w:pPr>
+    </w:p>
+    <w:p>
+      <w:pPr>
+        <w:jc w:val="both"/>
+        <w:rPr>
+          <w:rFonts w:hint="default" w:ascii="Times New Roman" w:hAnsi="Times New Roman" w:eastAsia="Times New Roman" w:cs="Times New Roman"/>
+          <w:b w:val="0"/>
+          <w:bCs w:val="0"/>
+          <w:sz w:val="24"/>
+          <w:szCs w:val="24"/>
+          <w:lang w:val="en-GB" w:eastAsia="zh-CN"/>
+        </w:rPr>
+      </w:pPr>
+    </w:p>
+    <w:p>
+      <w:pPr>
+        <w:jc w:val="both"/>
+        <w:rPr>
+          <w:rFonts w:hint="default" w:ascii="Times New Roman" w:hAnsi="Times New Roman" w:eastAsia="Times New Roman" w:cs="Times New Roman"/>
+          <w:b w:val="0"/>
+          <w:bCs w:val="0"/>
+          <w:sz w:val="24"/>
+          <w:szCs w:val="24"/>
+          <w:lang w:val="en-GB" w:eastAsia="zh-CN"/>
+        </w:rPr>
+      </w:pPr>
+    </w:p>
+    <w:p>
+      <w:pPr>
+        <w:jc w:val="both"/>
+        <w:rPr>
+          <w:rFonts w:hint="default" w:ascii="Times New Roman" w:hAnsi="Times New Roman" w:eastAsia="Times New Roman" w:cs="Times New Roman"/>
+          <w:b w:val="0"/>
+          <w:bCs w:val="0"/>
+          <w:sz w:val="24"/>
+          <w:szCs w:val="24"/>
+          <w:lang w:val="en-GB" w:eastAsia="zh-CN"/>
+        </w:rPr>
+      </w:pPr>
+    </w:p>
+    <w:p>
+      <w:pPr>
+        <w:jc w:val="both"/>
+        <w:rPr>
+          <w:rFonts w:hint="default" w:ascii="Times New Roman" w:hAnsi="Times New Roman" w:eastAsia="Times New Roman" w:cs="Times New Roman"/>
+          <w:b w:val="0"/>
+          <w:bCs w:val="0"/>
+          <w:sz w:val="24"/>
+          <w:szCs w:val="24"/>
+          <w:lang w:val="en-GB" w:eastAsia="zh-CN"/>
+        </w:rPr>
+      </w:pPr>
+    </w:p>
+    <w:p>
+      <w:pPr>
+        <w:jc w:val="both"/>
+        <w:rPr>
+          <w:rFonts w:hint="default" w:ascii="Times New Roman" w:hAnsi="Times New Roman" w:eastAsia="Times New Roman" w:cs="Times New Roman"/>
+          <w:b w:val="0"/>
+          <w:bCs w:val="0"/>
+          <w:sz w:val="24"/>
+          <w:szCs w:val="24"/>
+          <w:lang w:val="en-GB" w:eastAsia="zh-CN"/>
+        </w:rPr>
+      </w:pPr>
+    </w:p>
+    <w:p>
+      <w:pPr>
+        <w:jc w:val="both"/>
+        <w:rPr>
+          <w:rFonts w:hint="default" w:ascii="Times New Roman" w:hAnsi="Times New Roman" w:eastAsia="Times New Roman" w:cs="Times New Roman"/>
+          <w:b w:val="0"/>
+          <w:bCs w:val="0"/>
+          <w:sz w:val="24"/>
+          <w:szCs w:val="24"/>
+          <w:lang w:val="en-GB" w:eastAsia="zh-CN"/>
+        </w:rPr>
+      </w:pPr>
+    </w:p>
+    <w:p>
+      <w:pPr>
+        <w:jc w:val="both"/>
+        <w:rPr>
+          <w:rFonts w:hint="default" w:ascii="Times New Roman" w:hAnsi="Times New Roman" w:eastAsia="Times New Roman" w:cs="Times New Roman"/>
+          <w:b w:val="0"/>
+          <w:bCs w:val="0"/>
+          <w:sz w:val="24"/>
+          <w:szCs w:val="24"/>
+          <w:lang w:val="en-GB" w:eastAsia="zh-CN"/>
+        </w:rPr>
+      </w:pPr>
+    </w:p>
+    <w:p>
+      <w:pPr>
+        <w:jc w:val="both"/>
+        <w:rPr>
+          <w:rFonts w:hint="default" w:ascii="Times New Roman" w:hAnsi="Times New Roman" w:eastAsia="Times New Roman" w:cs="Times New Roman"/>
+          <w:b w:val="0"/>
+          <w:bCs w:val="0"/>
+          <w:sz w:val="24"/>
+          <w:szCs w:val="24"/>
+          <w:lang w:val="en-GB" w:eastAsia="zh-CN"/>
+        </w:rPr>
+      </w:pPr>
+    </w:p>
+    <w:p>
+      <w:pPr>
+        <w:jc w:val="both"/>
+        <w:rPr>
+          <w:rFonts w:hint="default" w:ascii="Times New Roman" w:hAnsi="Times New Roman" w:eastAsia="Times New Roman" w:cs="Times New Roman"/>
+          <w:b w:val="0"/>
+          <w:bCs w:val="0"/>
+          <w:sz w:val="24"/>
+          <w:szCs w:val="24"/>
+          <w:lang w:val="en-GB" w:eastAsia="zh-CN"/>
+        </w:rPr>
+      </w:pPr>
+    </w:p>
+    <w:p>
+      <w:pPr>
+        <w:jc w:val="both"/>
+        <w:rPr>
+          <w:rFonts w:hint="default" w:ascii="Times New Roman" w:hAnsi="Times New Roman" w:eastAsia="Times New Roman" w:cs="Times New Roman"/>
+          <w:b w:val="0"/>
+          <w:bCs w:val="0"/>
+          <w:sz w:val="24"/>
+          <w:szCs w:val="24"/>
+          <w:lang w:val="en-GB" w:eastAsia="zh-CN"/>
+        </w:rPr>
+      </w:pPr>
+    </w:p>
+    <w:p>
+      <w:pPr>
+        <w:jc w:val="both"/>
+        <w:rPr>
+          <w:rFonts w:hint="default" w:ascii="Times New Roman" w:hAnsi="Times New Roman" w:eastAsia="Times New Roman" w:cs="Times New Roman"/>
+          <w:b w:val="0"/>
+          <w:bCs w:val="0"/>
+          <w:sz w:val="24"/>
+          <w:szCs w:val="24"/>
+          <w:lang w:val="en-GB" w:eastAsia="zh-CN"/>
+        </w:rPr>
+      </w:pPr>
+    </w:p>
+    <w:p>
+      <w:pPr>
+        <w:jc w:val="both"/>
+        <w:rPr>
+          <w:rFonts w:hint="default" w:ascii="Times New Roman" w:hAnsi="Times New Roman" w:eastAsia="Times New Roman" w:cs="Times New Roman"/>
+          <w:b w:val="0"/>
+          <w:bCs w:val="0"/>
+          <w:sz w:val="24"/>
+          <w:szCs w:val="24"/>
+          <w:lang w:val="en-GB" w:eastAsia="zh-CN"/>
+        </w:rPr>
+      </w:pPr>
+    </w:p>
+    <w:p>
+      <w:pPr>
+        <w:jc w:val="both"/>
+        <w:rPr>
+          <w:rFonts w:hint="default" w:ascii="Times New Roman" w:hAnsi="Times New Roman" w:eastAsia="Times New Roman" w:cs="Times New Roman"/>
+          <w:b w:val="0"/>
+          <w:bCs w:val="0"/>
+          <w:sz w:val="24"/>
+          <w:szCs w:val="24"/>
+          <w:lang w:val="en-GB" w:eastAsia="zh-CN"/>
+        </w:rPr>
+      </w:pPr>
+    </w:p>
+    <w:p>
+      <w:pPr>
+        <w:jc w:val="both"/>
+        <w:rPr>
+          <w:rFonts w:hint="default" w:ascii="Times New Roman" w:hAnsi="Times New Roman" w:eastAsia="Times New Roman" w:cs="Times New Roman"/>
+          <w:b w:val="0"/>
+          <w:bCs w:val="0"/>
+          <w:sz w:val="24"/>
+          <w:szCs w:val="24"/>
+          <w:lang w:val="en-GB" w:eastAsia="zh-CN"/>
+        </w:rPr>
+      </w:pPr>
+    </w:p>
+    <w:p>
+      <w:pPr>
+        <w:jc w:val="both"/>
+        <w:rPr>
+          <w:rFonts w:hint="default" w:ascii="Times New Roman" w:hAnsi="Times New Roman" w:eastAsia="Times New Roman" w:cs="Times New Roman"/>
+          <w:b w:val="0"/>
+          <w:bCs w:val="0"/>
+          <w:sz w:val="24"/>
+          <w:szCs w:val="24"/>
+          <w:lang w:val="en-GB" w:eastAsia="zh-CN"/>
+        </w:rPr>
+      </w:pPr>
+    </w:p>
+    <w:p>
+      <w:pPr>
+        <w:jc w:val="both"/>
+        <w:rPr>
+          <w:rFonts w:hint="default" w:ascii="Times New Roman" w:hAnsi="Times New Roman" w:eastAsia="Times New Roman" w:cs="Times New Roman"/>
+          <w:b w:val="0"/>
+          <w:bCs w:val="0"/>
+          <w:sz w:val="24"/>
+          <w:szCs w:val="24"/>
+          <w:lang w:val="en-GB" w:eastAsia="zh-CN"/>
+        </w:rPr>
+      </w:pPr>
+    </w:p>
+    <w:p>
+      <w:pPr>
+        <w:jc w:val="both"/>
+        <w:rPr>
+          <w:rFonts w:hint="default" w:ascii="Times New Roman" w:hAnsi="Times New Roman" w:eastAsia="Times New Roman" w:cs="Times New Roman"/>
+          <w:b w:val="0"/>
+          <w:bCs w:val="0"/>
+          <w:sz w:val="24"/>
+          <w:szCs w:val="24"/>
+          <w:lang w:val="en-GB" w:eastAsia="zh-CN"/>
+        </w:rPr>
+      </w:pPr>
+    </w:p>
+    <w:p>
+      <w:pPr>
+        <w:jc w:val="both"/>
+        <w:rPr>
+          <w:rFonts w:hint="default" w:ascii="Times New Roman" w:hAnsi="Times New Roman" w:eastAsia="Times New Roman" w:cs="Times New Roman"/>
+          <w:b w:val="0"/>
+          <w:bCs w:val="0"/>
+          <w:sz w:val="24"/>
+          <w:szCs w:val="24"/>
+          <w:lang w:val="en-GB" w:eastAsia="zh-CN"/>
+        </w:rPr>
+      </w:pPr>
+    </w:p>
+    <w:p>
+      <w:pPr>
+        <w:pStyle w:val="2"/>
+        <w:pageBreakBefore/>
+      </w:pPr>
+      <w:r>
+        <w:t>4. Project Plan and Remaining Work</w:t>
+      </w:r>
+    </w:p>
+    <w:p>
+      <w:pPr>
+        <w:pStyle w:val="3"/>
+      </w:pPr>
+      <w:r>
+        <w:t>4.1 Project Management Methodology</w:t>
+      </w:r>
+    </w:p>
+    <w:p>
+      <w:pPr>
+        <w:keepNext w:val="0"/>
+        <w:keepLines w:val="0"/>
+        <w:widowControl/>
+        <w:suppressLineNumbers w:val="0"/>
+        <w:jc w:val="both"/>
+        <w:rPr>
+          <w:rFonts w:hint="default" w:ascii="Times New Roman" w:hAnsi="Times New Roman" w:eastAsia="Times New Roman" w:cs="Times New Roman"/>
+          <w:b w:val="0"/>
+          <w:bCs w:val="0"/>
+          <w:sz w:val="24"/>
+          <w:szCs w:val="24"/>
+          <w:lang w:val="en-US" w:eastAsia="zh-CN"/>
+        </w:rPr>
+      </w:pPr>
+      <w:r>
+        <w:rPr>
+          <w:rFonts w:hint="default" w:ascii="Times New Roman" w:hAnsi="Times New Roman" w:eastAsia="Times New Roman" w:cs="Times New Roman"/>
+          <w:b w:val="0"/>
+          <w:bCs w:val="0"/>
+          <w:sz w:val="24"/>
+          <w:szCs w:val="24"/>
+          <w:lang w:val="en-US" w:eastAsia="zh-CN"/>
+        </w:rPr>
+        <w:t>This project adheres to a methodical, research-driven development process suitable for a Master's degree. Background research, dataset preparation, system design and implementation, experimental assessment, and final documentation are the sequential phases that make up the overall procedure. This tiered method guarantees that theoretical underpinnings are developed prior to practical implementation and that each stage builds logically upon the one before it.</w:t>
+      </w:r>
+    </w:p>
+    <w:p>
+      <w:pPr>
+        <w:keepNext w:val="0"/>
+        <w:keepLines w:val="0"/>
+        <w:widowControl/>
+        <w:suppressLineNumbers w:val="0"/>
+        <w:jc w:val="both"/>
+        <w:rPr>
+          <w:rFonts w:hint="default" w:ascii="Times New Roman" w:hAnsi="Times New Roman" w:eastAsia="Times New Roman" w:cs="Times New Roman"/>
+          <w:b w:val="0"/>
+          <w:bCs w:val="0"/>
+          <w:sz w:val="24"/>
+          <w:szCs w:val="24"/>
+          <w:lang w:val="en-US" w:eastAsia="zh-CN"/>
+        </w:rPr>
+      </w:pPr>
+      <w:r>
+        <w:rPr>
+          <w:rFonts w:hint="default" w:ascii="Times New Roman" w:hAnsi="Times New Roman" w:eastAsia="Times New Roman" w:cs="Times New Roman"/>
+          <w:b w:val="0"/>
+          <w:bCs w:val="0"/>
+          <w:sz w:val="24"/>
+          <w:szCs w:val="24"/>
+          <w:lang w:val="en-US" w:eastAsia="zh-CN"/>
+        </w:rPr>
+        <w:t>The research phase concentrates on identifying suitable methods for phishing detection and reviewing the body of existing literature. Dataset preparation is gathering, purifying, and validating data to guarantee that experimental findings are supported by accurate and representative data. Implementing the system iteratively enables components like feature extraction and detection models to be improved in response to trial results. Frequent supervisory meetings guarantee that the work stays in line with the project's goals and offer direction.</w:t>
+      </w:r>
+    </w:p>
+    <w:p>
+      <w:pPr>
+        <w:keepNext w:val="0"/>
+        <w:keepLines w:val="0"/>
+        <w:widowControl/>
+        <w:suppressLineNumbers w:val="0"/>
+        <w:jc w:val="both"/>
+        <w:rPr>
+          <w:rFonts w:hint="default" w:ascii="Times New Roman" w:hAnsi="Times New Roman" w:eastAsia="Times New Roman" w:cs="Times New Roman"/>
+          <w:b w:val="0"/>
+          <w:bCs w:val="0"/>
+          <w:sz w:val="24"/>
+          <w:szCs w:val="24"/>
+          <w:lang w:val="en-US" w:eastAsia="zh-CN"/>
+        </w:rPr>
+      </w:pPr>
+      <w:r>
+        <w:rPr>
+          <w:rFonts w:hint="default" w:ascii="Times New Roman" w:hAnsi="Times New Roman" w:eastAsia="Times New Roman" w:cs="Times New Roman"/>
+          <w:b w:val="0"/>
+          <w:bCs w:val="0"/>
+          <w:sz w:val="24"/>
+          <w:szCs w:val="24"/>
+          <w:lang w:val="en-US" w:eastAsia="zh-CN"/>
+        </w:rPr>
+        <w:t>The project lifecycle incorporates risk management. Risks that have been identified include problems with dataset quality, model performance that falls short of acceptable limits, technological difficulties in developing browser extensions, and report writing time constraints. Multiple data sources, alternate algorithm evaluation, early system component development, and ongoing progress documenting all help to reduce these risks.</w:t>
+      </w:r>
+    </w:p>
+    <w:p>
+      <w:pPr>
+        <w:keepNext w:val="0"/>
+        <w:keepLines w:val="0"/>
+        <w:widowControl/>
+        <w:suppressLineNumbers w:val="0"/>
+        <w:jc w:val="both"/>
+        <w:rPr>
+          <w:rFonts w:hint="default" w:ascii="Times New Roman" w:hAnsi="Times New Roman" w:eastAsia="Times New Roman" w:cs="Times New Roman"/>
+          <w:b w:val="0"/>
+          <w:bCs w:val="0"/>
+          <w:sz w:val="24"/>
+          <w:szCs w:val="24"/>
+          <w:lang w:val="en-US" w:eastAsia="zh-CN"/>
+        </w:rPr>
+      </w:pPr>
+      <w:r>
+        <w:rPr>
+          <w:rFonts w:hint="default" w:ascii="Times New Roman" w:hAnsi="Times New Roman" w:eastAsia="Times New Roman" w:cs="Times New Roman"/>
+          <w:b w:val="0"/>
+          <w:bCs w:val="0"/>
+          <w:sz w:val="24"/>
+          <w:szCs w:val="24"/>
+          <w:lang w:val="en-GB" w:eastAsia="zh-CN"/>
+        </w:rPr>
+        <w:t>Quality assurance is achieved through systematic testing and evaluation procedures.</w:t>
+      </w:r>
+      <w:r>
+        <w:rPr>
+          <w:rFonts w:hint="default" w:ascii="Times New Roman" w:hAnsi="Times New Roman" w:eastAsia="Times New Roman" w:cs="Times New Roman"/>
+          <w:b w:val="0"/>
+          <w:bCs w:val="0"/>
+          <w:sz w:val="24"/>
+          <w:szCs w:val="24"/>
+          <w:lang w:val="en-US" w:eastAsia="zh-CN"/>
+        </w:rPr>
+        <w:t>While machine learning models are evaluated using cross-validation and predetermined performance measures, feature extraction modules are validated using unit testing. The browser extension is tested on several websites and browsers to guarantee its functionality. In order to ensure that the research findings are trustworthy, repeatable, and adequately supported, the final system evaluation adheres to a strict experimental methodology with precisely defined metrics.</w:t>
+      </w:r>
+    </w:p>
+    <w:p>
+      <w:pPr>
+        <w:keepNext w:val="0"/>
+        <w:keepLines w:val="0"/>
+        <w:widowControl/>
+        <w:suppressLineNumbers w:val="0"/>
+        <w:jc w:val="both"/>
+        <w:rPr>
+          <w:rFonts w:hint="default" w:ascii="Times New Roman" w:hAnsi="Times New Roman" w:eastAsia="Times New Roman" w:cs="Times New Roman"/>
+          <w:b w:val="0"/>
+          <w:bCs w:val="0"/>
+          <w:sz w:val="24"/>
+          <w:szCs w:val="24"/>
+          <w:lang w:val="en-US" w:eastAsia="zh-CN"/>
+        </w:rPr>
+      </w:pPr>
+    </w:p>
+    <w:p>
+      <w:pPr>
+        <w:pStyle w:val="4"/>
+        <w:keepNext w:val="0"/>
+        <w:keepLines w:val="0"/>
+        <w:widowControl/>
+        <w:suppressLineNumbers w:val="0"/>
+        <w:jc w:val="both"/>
+        <w:rPr>
+          <w:rFonts w:ascii="Times New Roman" w:hAnsi="Times New Roman" w:eastAsia="Times New Roman" w:cs="Times New Roman"/>
+          <w:b/>
+          <w:bCs/>
+          <w:sz w:val="26"/>
+          <w:szCs w:val="26"/>
+        </w:rPr>
+      </w:pPr>
+      <w:r>
+        <w:rPr>
+          <w:rFonts w:ascii="Times New Roman" w:hAnsi="Times New Roman" w:eastAsia="Times New Roman" w:cs="Times New Roman"/>
+          <w:b/>
+          <w:bCs/>
+          <w:sz w:val="26"/>
+          <w:szCs w:val="26"/>
+        </w:rPr>
+        <w:t>4.2 Remaining Tasks and Timeline</w:t>
+      </w:r>
+    </w:p>
+    <w:p>
+      <w:pPr>
+        <w:jc w:val="both"/>
+      </w:pPr>
+    </w:p>
+    <w:p>
+      <w:pPr>
+        <w:keepNext w:val="0"/>
+        <w:keepLines w:val="0"/>
+        <w:widowControl/>
+        <w:suppressLineNumbers w:val="0"/>
+        <w:jc w:val="both"/>
+        <w:rPr>
+          <w:rStyle w:val="8"/>
+          <w:rFonts w:hint="default" w:ascii="Times New Roman" w:hAnsi="Times New Roman" w:eastAsia="SimSun" w:cs="Times New Roman"/>
+          <w:kern w:val="0"/>
+          <w:sz w:val="24"/>
+          <w:szCs w:val="24"/>
+          <w:lang w:val="en-GB" w:eastAsia="zh-CN" w:bidi="ar"/>
+        </w:rPr>
+      </w:pPr>
+      <w:r>
+        <w:rPr>
+          <w:rStyle w:val="8"/>
+          <w:rFonts w:hint="default" w:ascii="Times New Roman" w:hAnsi="Times New Roman" w:eastAsia="SimSun" w:cs="Times New Roman"/>
+          <w:kern w:val="0"/>
+          <w:sz w:val="24"/>
+          <w:szCs w:val="24"/>
+          <w:lang w:val="en-GB" w:eastAsia="zh-CN" w:bidi="ar"/>
+        </w:rPr>
+        <w:t>Complete Feature Extraction Implementation (Weeks 9–10, Target: Early March 2026)</w:t>
+      </w:r>
+    </w:p>
+    <w:p>
+      <w:pPr>
+        <w:keepNext w:val="0"/>
+        <w:keepLines w:val="0"/>
+        <w:widowControl/>
+        <w:suppressLineNumbers w:val="0"/>
+        <w:jc w:val="both"/>
+        <w:rPr>
+          <w:rFonts w:hint="default" w:ascii="Times New Roman" w:hAnsi="Times New Roman" w:eastAsia="Times New Roman" w:cs="Times New Roman"/>
+          <w:b w:val="0"/>
+          <w:bCs w:val="0"/>
+          <w:sz w:val="24"/>
+          <w:szCs w:val="24"/>
+          <w:lang w:val="en-US" w:eastAsia="zh-CN"/>
+        </w:rPr>
+      </w:pPr>
+      <w:r>
+        <w:rPr>
+          <w:rFonts w:hint="default" w:ascii="Times New Roman" w:hAnsi="Times New Roman" w:eastAsia="Times New Roman" w:cs="Times New Roman"/>
+          <w:b w:val="0"/>
+          <w:bCs w:val="0"/>
+          <w:sz w:val="24"/>
+          <w:szCs w:val="24"/>
+          <w:lang w:val="en-US" w:eastAsia="zh-CN"/>
+        </w:rPr>
+        <w:t xml:space="preserve">Complete the use of content-based feature extraction methods, such as form detection, browser structure analysis, script counting, and external link recognition. Include an effective caching method with DNS record lookup and domain age. Get a processing time of less than one second per URL by optimising performance and testing the entire feature extraction pipeline on the entire dataset. </w:t>
+      </w:r>
+      <w:r>
+        <w:rPr>
+          <w:rFonts w:hint="default" w:ascii="Times New Roman" w:hAnsi="Times New Roman" w:eastAsia="Times New Roman" w:cs="Times New Roman"/>
+          <w:b w:val="0"/>
+          <w:bCs w:val="0"/>
+          <w:sz w:val="24"/>
+          <w:szCs w:val="24"/>
+          <w:lang w:val="en-US" w:eastAsia="zh-CN"/>
+        </w:rPr>
+        <w:br w:type="textWrapping"/>
+      </w:r>
+      <w:r>
+        <w:rPr>
+          <w:rStyle w:val="8"/>
+          <w:rFonts w:hint="default" w:ascii="Times New Roman" w:hAnsi="Times New Roman" w:eastAsia="SimSun" w:cs="Times New Roman"/>
+          <w:kern w:val="0"/>
+          <w:sz w:val="24"/>
+          <w:szCs w:val="24"/>
+          <w:lang w:val="en-US" w:eastAsia="zh-CN" w:bidi="ar"/>
+        </w:rPr>
+        <w:t>Deliverable</w:t>
+      </w:r>
+      <w:r>
+        <w:rPr>
+          <w:rFonts w:hint="default" w:ascii="Times New Roman" w:hAnsi="Times New Roman" w:eastAsia="Times New Roman" w:cs="Times New Roman"/>
+          <w:b w:val="0"/>
+          <w:bCs w:val="0"/>
+          <w:sz w:val="24"/>
+          <w:szCs w:val="24"/>
+          <w:lang w:val="en-US" w:eastAsia="zh-CN"/>
+        </w:rPr>
+        <w:t>: Finished feature extraction module with performance benchmarks and unit tests included.</w:t>
+      </w:r>
+    </w:p>
+    <w:p>
+      <w:pPr>
+        <w:keepNext w:val="0"/>
+        <w:keepLines w:val="0"/>
+        <w:widowControl/>
+        <w:suppressLineNumbers w:val="0"/>
+        <w:jc w:val="both"/>
+        <w:rPr>
+          <w:rFonts w:hint="default" w:ascii="Times New Roman" w:hAnsi="Times New Roman" w:eastAsia="Times New Roman" w:cs="Times New Roman"/>
+          <w:b w:val="0"/>
+          <w:bCs w:val="0"/>
+          <w:sz w:val="24"/>
+          <w:szCs w:val="24"/>
+          <w:lang w:val="en-GB" w:eastAsia="zh-CN"/>
+        </w:rPr>
+      </w:pPr>
+    </w:p>
+    <w:p>
+      <w:pPr>
+        <w:keepNext w:val="0"/>
+        <w:keepLines w:val="0"/>
+        <w:widowControl/>
+        <w:suppressLineNumbers w:val="0"/>
+        <w:jc w:val="both"/>
+        <w:rPr>
+          <w:rFonts w:hint="default" w:ascii="Times New Roman" w:hAnsi="Times New Roman" w:eastAsia="Times New Roman" w:cs="Times New Roman"/>
+          <w:b w:val="0"/>
+          <w:bCs w:val="0"/>
+          <w:sz w:val="24"/>
+          <w:szCs w:val="24"/>
+          <w:lang w:val="en-US" w:eastAsia="zh-CN"/>
+        </w:rPr>
+      </w:pPr>
+      <w:r>
+        <w:rPr>
+          <w:rStyle w:val="8"/>
+          <w:rFonts w:hint="default" w:ascii="Times New Roman" w:hAnsi="Times New Roman" w:eastAsia="SimSun" w:cs="Times New Roman"/>
+          <w:kern w:val="0"/>
+          <w:sz w:val="24"/>
+          <w:szCs w:val="24"/>
+          <w:lang w:val="en-GB" w:eastAsia="zh-CN" w:bidi="ar"/>
+        </w:rPr>
+        <w:t>Implement Rule-Based Detection System  (Weeks 11–12, Target: Mid-March 2026)</w:t>
+      </w:r>
+      <w:r>
+        <w:rPr>
+          <w:rStyle w:val="8"/>
+          <w:rFonts w:hint="default" w:ascii="Times New Roman" w:hAnsi="Times New Roman" w:eastAsia="SimSun" w:cs="Times New Roman"/>
+          <w:kern w:val="0"/>
+          <w:sz w:val="24"/>
+          <w:szCs w:val="24"/>
+          <w:lang w:val="en-GB" w:eastAsia="zh-CN" w:bidi="ar"/>
+        </w:rPr>
+        <w:br w:type="textWrapping"/>
+      </w:r>
+      <w:r>
+        <w:rPr>
+          <w:rFonts w:hint="default" w:ascii="Times New Roman" w:hAnsi="Times New Roman" w:eastAsia="Times New Roman" w:cs="Times New Roman"/>
+          <w:b w:val="0"/>
+          <w:bCs w:val="0"/>
+          <w:sz w:val="24"/>
+          <w:szCs w:val="24"/>
+          <w:lang w:val="en-US" w:eastAsia="zh-CN"/>
+        </w:rPr>
+        <w:t xml:space="preserve">Create a rule-based system for detecting phishing attempts using heuristic rules that were obtained from the literature review. Analyse feature distributions statistically to determine appropriate threshold levels. Utilise indicators like accuracy, precision, recall, F1-score, and false positive rate to assess system performance. </w:t>
+      </w:r>
+      <w:r>
+        <w:rPr>
+          <w:rFonts w:hint="default" w:ascii="Times New Roman" w:hAnsi="Times New Roman" w:eastAsia="Times New Roman" w:cs="Times New Roman"/>
+          <w:b w:val="0"/>
+          <w:bCs w:val="0"/>
+          <w:sz w:val="24"/>
+          <w:szCs w:val="24"/>
+          <w:lang w:val="en-US" w:eastAsia="zh-CN"/>
+        </w:rPr>
+        <w:br w:type="textWrapping"/>
+      </w:r>
+      <w:r>
+        <w:rPr>
+          <w:rStyle w:val="8"/>
+          <w:rFonts w:hint="default" w:ascii="Times New Roman" w:hAnsi="Times New Roman" w:eastAsia="SimSun" w:cs="Times New Roman"/>
+          <w:kern w:val="0"/>
+          <w:sz w:val="24"/>
+          <w:szCs w:val="24"/>
+          <w:lang w:val="en-US" w:eastAsia="zh-CN" w:bidi="ar"/>
+        </w:rPr>
+        <w:t>Deliverable</w:t>
+      </w:r>
+      <w:r>
+        <w:rPr>
+          <w:rFonts w:hint="default" w:ascii="Times New Roman" w:hAnsi="Times New Roman" w:eastAsia="Times New Roman" w:cs="Times New Roman"/>
+          <w:b w:val="0"/>
+          <w:bCs w:val="0"/>
+          <w:sz w:val="24"/>
+          <w:szCs w:val="24"/>
+          <w:lang w:val="en-US" w:eastAsia="zh-CN"/>
+        </w:rPr>
+        <w:t>: A detection system with recorded evaluation results based on operational rules.</w:t>
+      </w:r>
+    </w:p>
+    <w:p>
+      <w:pPr>
+        <w:keepNext w:val="0"/>
+        <w:keepLines w:val="0"/>
+        <w:widowControl/>
+        <w:suppressLineNumbers w:val="0"/>
+        <w:jc w:val="both"/>
+        <w:rPr>
+          <w:rFonts w:hint="default" w:ascii="Times New Roman" w:hAnsi="Times New Roman" w:eastAsia="Times New Roman" w:cs="Times New Roman"/>
+          <w:b w:val="0"/>
+          <w:bCs w:val="0"/>
+          <w:sz w:val="24"/>
+          <w:szCs w:val="24"/>
+          <w:lang w:val="en-GB" w:eastAsia="zh-CN"/>
+        </w:rPr>
+      </w:pPr>
+    </w:p>
+    <w:p>
+      <w:pPr>
+        <w:keepNext w:val="0"/>
+        <w:keepLines w:val="0"/>
+        <w:widowControl/>
+        <w:suppressLineNumbers w:val="0"/>
+        <w:jc w:val="both"/>
+        <w:rPr>
+          <w:rFonts w:hint="default" w:ascii="Times New Roman" w:hAnsi="Times New Roman" w:eastAsia="Times New Roman" w:cs="Times New Roman"/>
+          <w:b w:val="0"/>
+          <w:bCs w:val="0"/>
+          <w:sz w:val="24"/>
+          <w:szCs w:val="24"/>
+          <w:lang w:val="en-US" w:eastAsia="zh-CN"/>
+        </w:rPr>
+      </w:pPr>
+      <w:r>
+        <w:rPr>
+          <w:rStyle w:val="8"/>
+          <w:rFonts w:hint="default" w:ascii="Times New Roman" w:hAnsi="Times New Roman" w:eastAsia="SimSun" w:cs="Times New Roman"/>
+          <w:kern w:val="0"/>
+          <w:sz w:val="24"/>
+          <w:szCs w:val="24"/>
+          <w:lang w:val="en-GB" w:eastAsia="zh-CN" w:bidi="ar"/>
+        </w:rPr>
+        <w:t>Train and Evaluate Machine Learning Models  (Weeks 13–15, Target: End of March 2026)</w:t>
+      </w:r>
+      <w:r>
+        <w:rPr>
+          <w:rFonts w:hint="default" w:ascii="Times New Roman" w:hAnsi="Times New Roman" w:eastAsia="Times New Roman" w:cs="Times New Roman"/>
+          <w:b w:val="0"/>
+          <w:bCs w:val="0"/>
+          <w:sz w:val="24"/>
+          <w:szCs w:val="24"/>
+          <w:lang w:val="en-GB" w:eastAsia="zh-CN"/>
+        </w:rPr>
+        <w:br w:type="textWrapping"/>
+      </w:r>
+      <w:r>
+        <w:rPr>
+          <w:rFonts w:hint="default" w:ascii="Times New Roman" w:hAnsi="Times New Roman" w:eastAsia="Times New Roman" w:cs="Times New Roman"/>
+          <w:b w:val="0"/>
+          <w:bCs w:val="0"/>
+          <w:sz w:val="24"/>
+          <w:szCs w:val="24"/>
+          <w:lang w:val="en-US" w:eastAsia="zh-CN"/>
+        </w:rPr>
+        <w:t xml:space="preserve">Create training and testing datasets with k-fold cross-validation and an 80-20 split. Put several machine learning algorithms into practice and train them, such as Random Forest, Support Vector Machine, Logistic Regression, and, if desired, a Neural Network. Use strategies like SMOTE or class weighting to handle class imbalance and perform hyperparameter adjustment. Choose the best model for more integration by comparing its performance. </w:t>
+      </w:r>
+      <w:r>
+        <w:rPr>
+          <w:rFonts w:hint="default" w:ascii="Times New Roman" w:hAnsi="Times New Roman" w:eastAsia="Times New Roman" w:cs="Times New Roman"/>
+          <w:b w:val="0"/>
+          <w:bCs w:val="0"/>
+          <w:sz w:val="24"/>
+          <w:szCs w:val="24"/>
+          <w:lang w:val="en-US" w:eastAsia="zh-CN"/>
+        </w:rPr>
+        <w:br w:type="textWrapping"/>
+      </w:r>
+      <w:r>
+        <w:rPr>
+          <w:rStyle w:val="8"/>
+          <w:rFonts w:hint="default" w:ascii="Times New Roman" w:hAnsi="Times New Roman" w:eastAsia="SimSun" w:cs="Times New Roman"/>
+          <w:kern w:val="0"/>
+          <w:sz w:val="24"/>
+          <w:szCs w:val="24"/>
+          <w:lang w:val="en-US" w:eastAsia="zh-CN" w:bidi="ar"/>
+        </w:rPr>
+        <w:t>Deliverable</w:t>
+      </w:r>
+      <w:r>
+        <w:rPr>
+          <w:rFonts w:hint="default" w:ascii="Times New Roman" w:hAnsi="Times New Roman" w:eastAsia="Times New Roman" w:cs="Times New Roman"/>
+          <w:b w:val="0"/>
+          <w:bCs w:val="0"/>
+          <w:sz w:val="24"/>
+          <w:szCs w:val="24"/>
+          <w:lang w:val="en-US" w:eastAsia="zh-CN"/>
+        </w:rPr>
+        <w:t>: Machine learning models that have been trained, assessed, and their selection justified.</w:t>
+      </w:r>
+    </w:p>
+    <w:p>
+      <w:pPr>
+        <w:keepNext w:val="0"/>
+        <w:keepLines w:val="0"/>
+        <w:widowControl/>
+        <w:suppressLineNumbers w:val="0"/>
+        <w:jc w:val="both"/>
+        <w:rPr>
+          <w:rFonts w:hint="default" w:ascii="Times New Roman" w:hAnsi="Times New Roman" w:eastAsia="Times New Roman" w:cs="Times New Roman"/>
+          <w:b w:val="0"/>
+          <w:bCs w:val="0"/>
+          <w:sz w:val="24"/>
+          <w:szCs w:val="24"/>
+          <w:lang w:val="en-GB" w:eastAsia="zh-CN"/>
+        </w:rPr>
+      </w:pPr>
+    </w:p>
+    <w:p>
+      <w:pPr>
+        <w:keepNext w:val="0"/>
+        <w:keepLines w:val="0"/>
+        <w:widowControl/>
+        <w:suppressLineNumbers w:val="0"/>
+        <w:jc w:val="both"/>
+        <w:rPr>
+          <w:rStyle w:val="8"/>
+          <w:rFonts w:hint="default" w:ascii="Times New Roman" w:hAnsi="Times New Roman" w:eastAsia="SimSun" w:cs="Times New Roman"/>
+          <w:kern w:val="0"/>
+          <w:sz w:val="24"/>
+          <w:szCs w:val="24"/>
+          <w:lang w:val="en-GB" w:eastAsia="zh-CN" w:bidi="ar"/>
+        </w:rPr>
+      </w:pPr>
+      <w:r>
+        <w:rPr>
+          <w:rStyle w:val="8"/>
+          <w:rFonts w:hint="default" w:ascii="Times New Roman" w:hAnsi="Times New Roman" w:eastAsia="SimSun" w:cs="Times New Roman"/>
+          <w:kern w:val="0"/>
+          <w:sz w:val="24"/>
+          <w:szCs w:val="24"/>
+          <w:lang w:val="en-GB" w:eastAsia="zh-CN" w:bidi="ar"/>
+        </w:rPr>
+        <w:t>Develop Hybrid Detection System  (Weeks 16–17, Target: Early April 2026)</w:t>
+      </w:r>
+    </w:p>
+    <w:p>
+      <w:pPr>
+        <w:keepNext w:val="0"/>
+        <w:keepLines w:val="0"/>
+        <w:widowControl/>
+        <w:suppressLineNumbers w:val="0"/>
+        <w:jc w:val="both"/>
+        <w:rPr>
+          <w:rFonts w:hint="default" w:ascii="Times New Roman" w:hAnsi="Times New Roman" w:eastAsia="Times New Roman" w:cs="Times New Roman"/>
+          <w:b w:val="0"/>
+          <w:bCs w:val="0"/>
+          <w:sz w:val="24"/>
+          <w:szCs w:val="24"/>
+          <w:lang w:val="en-US" w:eastAsia="zh-CN"/>
+        </w:rPr>
+      </w:pPr>
+      <w:r>
+        <w:rPr>
+          <w:rFonts w:hint="default" w:ascii="Times New Roman" w:hAnsi="Times New Roman" w:eastAsia="Times New Roman" w:cs="Times New Roman"/>
+          <w:b w:val="0"/>
+          <w:bCs w:val="0"/>
+          <w:sz w:val="24"/>
+          <w:szCs w:val="24"/>
+          <w:lang w:val="en-US" w:eastAsia="zh-CN"/>
+        </w:rPr>
+        <w:t xml:space="preserve">Create and put into use a hybrid phishing detection system that blends machine learning and rule-based methodologies. Create a confidence scoring system and specify the decision logic for merging forecasts. Examine the hybrid system in comparison to the separate detection methods. </w:t>
+      </w:r>
+      <w:r>
+        <w:rPr>
+          <w:rFonts w:hint="default" w:ascii="Times New Roman" w:hAnsi="Times New Roman" w:eastAsia="Times New Roman" w:cs="Times New Roman"/>
+          <w:b w:val="0"/>
+          <w:bCs w:val="0"/>
+          <w:sz w:val="24"/>
+          <w:szCs w:val="24"/>
+          <w:lang w:val="en-US" w:eastAsia="zh-CN"/>
+        </w:rPr>
+        <w:br w:type="textWrapping"/>
+      </w:r>
+      <w:r>
+        <w:rPr>
+          <w:rStyle w:val="8"/>
+          <w:rFonts w:hint="default" w:ascii="Times New Roman" w:hAnsi="Times New Roman" w:eastAsia="SimSun" w:cs="Times New Roman"/>
+          <w:kern w:val="0"/>
+          <w:sz w:val="24"/>
+          <w:szCs w:val="24"/>
+          <w:lang w:val="en-US" w:eastAsia="zh-CN" w:bidi="ar"/>
+        </w:rPr>
+        <w:t>Deliverable</w:t>
+      </w:r>
+      <w:r>
+        <w:rPr>
+          <w:rFonts w:hint="default" w:ascii="Times New Roman" w:hAnsi="Times New Roman" w:eastAsia="Times New Roman" w:cs="Times New Roman"/>
+          <w:b w:val="0"/>
+          <w:bCs w:val="0"/>
+          <w:sz w:val="24"/>
+          <w:szCs w:val="24"/>
+          <w:lang w:val="en-US" w:eastAsia="zh-CN"/>
+        </w:rPr>
+        <w:t>: Comparable performance outcomes from an integrated hybrid detection system.</w:t>
+      </w:r>
+    </w:p>
+    <w:p>
+      <w:pPr>
+        <w:keepNext w:val="0"/>
+        <w:keepLines w:val="0"/>
+        <w:widowControl/>
+        <w:suppressLineNumbers w:val="0"/>
+        <w:jc w:val="both"/>
+        <w:rPr>
+          <w:rFonts w:hint="default" w:ascii="Times New Roman" w:hAnsi="Times New Roman" w:eastAsia="Times New Roman" w:cs="Times New Roman"/>
+          <w:b w:val="0"/>
+          <w:bCs w:val="0"/>
+          <w:sz w:val="24"/>
+          <w:szCs w:val="24"/>
+          <w:lang w:val="en-GB" w:eastAsia="zh-CN"/>
+        </w:rPr>
+      </w:pPr>
+    </w:p>
+    <w:p>
+      <w:pPr>
+        <w:keepNext w:val="0"/>
+        <w:keepLines w:val="0"/>
+        <w:widowControl/>
+        <w:suppressLineNumbers w:val="0"/>
+        <w:jc w:val="both"/>
+        <w:rPr>
+          <w:rStyle w:val="8"/>
+          <w:rFonts w:hint="default" w:ascii="Times New Roman" w:hAnsi="Times New Roman" w:eastAsia="SimSun" w:cs="Times New Roman"/>
+          <w:kern w:val="0"/>
+          <w:sz w:val="24"/>
+          <w:szCs w:val="24"/>
+          <w:lang w:val="en-GB" w:eastAsia="zh-CN" w:bidi="ar"/>
+        </w:rPr>
+      </w:pPr>
+      <w:r>
+        <w:rPr>
+          <w:rStyle w:val="8"/>
+          <w:rFonts w:hint="default" w:ascii="Times New Roman" w:hAnsi="Times New Roman" w:eastAsia="SimSun" w:cs="Times New Roman"/>
+          <w:kern w:val="0"/>
+          <w:sz w:val="24"/>
+          <w:szCs w:val="24"/>
+          <w:lang w:val="en-GB" w:eastAsia="zh-CN" w:bidi="ar"/>
+        </w:rPr>
+        <w:t>Build Browser Extension Prototype  (Weeks 18–19, Target: Mid-April 2026)</w:t>
+      </w:r>
+    </w:p>
+    <w:p>
+      <w:pPr>
+        <w:keepNext w:val="0"/>
+        <w:keepLines w:val="0"/>
+        <w:widowControl/>
+        <w:suppressLineNumbers w:val="0"/>
+        <w:jc w:val="both"/>
+        <w:rPr>
+          <w:rFonts w:hint="default" w:ascii="Times New Roman" w:hAnsi="Times New Roman" w:eastAsia="Times New Roman" w:cs="Times New Roman"/>
+          <w:b w:val="0"/>
+          <w:bCs w:val="0"/>
+          <w:sz w:val="24"/>
+          <w:szCs w:val="24"/>
+          <w:lang w:val="en-US" w:eastAsia="zh-CN"/>
+        </w:rPr>
+      </w:pPr>
+      <w:r>
+        <w:rPr>
+          <w:rFonts w:hint="default" w:ascii="Times New Roman" w:hAnsi="Times New Roman" w:eastAsia="Times New Roman" w:cs="Times New Roman"/>
+          <w:b w:val="0"/>
+          <w:bCs w:val="0"/>
+          <w:sz w:val="24"/>
+          <w:szCs w:val="24"/>
+          <w:lang w:val="en-US" w:eastAsia="zh-CN"/>
+        </w:rPr>
+        <w:t xml:space="preserve">Create a browser extension by utilising browser extension APIs and JavaScript. Create a user interface for phishing alerts and confidence scores, and integrate the detection system with the extension interface. In order to avoid page loading delays, use asynchronous processing. Try using the extension in popular browsers like Chrome and Firefox. </w:t>
+      </w:r>
+      <w:r>
+        <w:rPr>
+          <w:rFonts w:hint="default" w:ascii="Times New Roman" w:hAnsi="Times New Roman" w:eastAsia="Times New Roman" w:cs="Times New Roman"/>
+          <w:b w:val="0"/>
+          <w:bCs w:val="0"/>
+          <w:sz w:val="24"/>
+          <w:szCs w:val="24"/>
+          <w:lang w:val="en-US" w:eastAsia="zh-CN"/>
+        </w:rPr>
+        <w:br w:type="textWrapping"/>
+      </w:r>
+      <w:r>
+        <w:rPr>
+          <w:rStyle w:val="8"/>
+          <w:rFonts w:hint="default" w:ascii="Times New Roman" w:hAnsi="Times New Roman" w:eastAsia="SimSun" w:cs="Times New Roman"/>
+          <w:kern w:val="0"/>
+          <w:sz w:val="24"/>
+          <w:szCs w:val="24"/>
+          <w:lang w:val="en-US" w:eastAsia="zh-CN" w:bidi="ar"/>
+        </w:rPr>
+        <w:t>Deliverable</w:t>
+      </w:r>
+      <w:r>
+        <w:rPr>
+          <w:rFonts w:hint="default" w:ascii="Times New Roman" w:hAnsi="Times New Roman" w:eastAsia="Times New Roman" w:cs="Times New Roman"/>
+          <w:b w:val="0"/>
+          <w:bCs w:val="0"/>
+          <w:sz w:val="24"/>
+          <w:szCs w:val="24"/>
+          <w:lang w:val="en-US" w:eastAsia="zh-CN"/>
+        </w:rPr>
+        <w:t>: A working, user-friendly prototype of a browser extension.</w:t>
+      </w:r>
+    </w:p>
+    <w:p>
+      <w:pPr>
+        <w:keepNext w:val="0"/>
+        <w:keepLines w:val="0"/>
+        <w:widowControl/>
+        <w:suppressLineNumbers w:val="0"/>
+        <w:jc w:val="both"/>
+        <w:rPr>
+          <w:rFonts w:hint="default" w:ascii="Times New Roman" w:hAnsi="Times New Roman" w:eastAsia="Times New Roman" w:cs="Times New Roman"/>
+          <w:b w:val="0"/>
+          <w:bCs w:val="0"/>
+          <w:sz w:val="24"/>
+          <w:szCs w:val="24"/>
+          <w:lang w:val="en-GB" w:eastAsia="zh-CN"/>
+        </w:rPr>
+      </w:pPr>
+    </w:p>
+    <w:p>
+      <w:pPr>
+        <w:keepNext w:val="0"/>
+        <w:keepLines w:val="0"/>
+        <w:widowControl/>
+        <w:suppressLineNumbers w:val="0"/>
+        <w:jc w:val="both"/>
+        <w:rPr>
+          <w:rStyle w:val="8"/>
+          <w:rFonts w:hint="default" w:ascii="Times New Roman" w:hAnsi="Times New Roman" w:eastAsia="SimSun" w:cs="Times New Roman"/>
+          <w:kern w:val="0"/>
+          <w:sz w:val="24"/>
+          <w:szCs w:val="24"/>
+          <w:lang w:val="en-GB" w:eastAsia="zh-CN" w:bidi="ar"/>
+        </w:rPr>
+      </w:pPr>
+      <w:r>
+        <w:rPr>
+          <w:rStyle w:val="8"/>
+          <w:rFonts w:hint="default" w:ascii="Times New Roman" w:hAnsi="Times New Roman" w:eastAsia="SimSun" w:cs="Times New Roman"/>
+          <w:kern w:val="0"/>
+          <w:sz w:val="24"/>
+          <w:szCs w:val="24"/>
+          <w:lang w:val="en-GB" w:eastAsia="zh-CN" w:bidi="ar"/>
+        </w:rPr>
+        <w:t xml:space="preserve">Comprehensive System Evaluation (Weeks 20–21, Target: Mid-April 2026) </w:t>
+      </w:r>
+    </w:p>
+    <w:p>
+      <w:pPr>
+        <w:keepNext w:val="0"/>
+        <w:keepLines w:val="0"/>
+        <w:widowControl/>
+        <w:suppressLineNumbers w:val="0"/>
+        <w:jc w:val="both"/>
+        <w:rPr>
+          <w:rFonts w:hint="default" w:ascii="Times New Roman" w:hAnsi="Times New Roman" w:eastAsia="Times New Roman" w:cs="Times New Roman"/>
+          <w:b w:val="0"/>
+          <w:bCs w:val="0"/>
+          <w:sz w:val="24"/>
+          <w:szCs w:val="24"/>
+          <w:lang w:val="en-US" w:eastAsia="zh-CN"/>
+        </w:rPr>
+      </w:pPr>
+      <w:r>
+        <w:rPr>
+          <w:rFonts w:hint="default" w:ascii="Times New Roman" w:hAnsi="Times New Roman" w:eastAsia="Times New Roman" w:cs="Times New Roman"/>
+          <w:b w:val="0"/>
+          <w:bCs w:val="0"/>
+          <w:sz w:val="24"/>
+          <w:szCs w:val="24"/>
+          <w:lang w:val="en-US" w:eastAsia="zh-CN"/>
+        </w:rPr>
+        <w:t xml:space="preserve">Perform a thorough analysis of the detection accuracy, false positive rate, false negative rate, and processing speed of rule-based, machine learning-based, and hybrid technologies. Analyse failure cases and assess performance using data that is not visible. Create visual aids to assist in interpreting the results. </w:t>
+      </w:r>
+      <w:r>
+        <w:rPr>
+          <w:rFonts w:hint="default" w:ascii="Times New Roman" w:hAnsi="Times New Roman" w:eastAsia="Times New Roman" w:cs="Times New Roman"/>
+          <w:b w:val="0"/>
+          <w:bCs w:val="0"/>
+          <w:sz w:val="24"/>
+          <w:szCs w:val="24"/>
+          <w:lang w:val="en-US" w:eastAsia="zh-CN"/>
+        </w:rPr>
+        <w:br w:type="textWrapping"/>
+      </w:r>
+      <w:r>
+        <w:rPr>
+          <w:rStyle w:val="8"/>
+          <w:rFonts w:hint="default" w:ascii="Times New Roman" w:hAnsi="Times New Roman" w:eastAsia="SimSun" w:cs="Times New Roman"/>
+          <w:kern w:val="0"/>
+          <w:sz w:val="24"/>
+          <w:szCs w:val="24"/>
+          <w:lang w:val="en-US" w:eastAsia="zh-CN" w:bidi="ar"/>
+        </w:rPr>
+        <w:t>Deliverable</w:t>
+      </w:r>
+      <w:r>
+        <w:rPr>
+          <w:rFonts w:hint="default" w:ascii="Times New Roman" w:hAnsi="Times New Roman" w:eastAsia="Times New Roman" w:cs="Times New Roman"/>
+          <w:b w:val="0"/>
+          <w:bCs w:val="0"/>
+          <w:sz w:val="24"/>
+          <w:szCs w:val="24"/>
+          <w:lang w:val="en-US" w:eastAsia="zh-CN"/>
+        </w:rPr>
+        <w:t>: Comprehensive analysis and visualisations of the experimental outcomes.</w:t>
+      </w:r>
+    </w:p>
+    <w:p>
+      <w:pPr>
+        <w:keepNext w:val="0"/>
+        <w:keepLines w:val="0"/>
+        <w:widowControl/>
+        <w:suppressLineNumbers w:val="0"/>
+        <w:jc w:val="both"/>
+        <w:rPr>
+          <w:rFonts w:hint="default" w:ascii="Times New Roman" w:hAnsi="Times New Roman" w:eastAsia="Times New Roman" w:cs="Times New Roman"/>
+          <w:b w:val="0"/>
+          <w:bCs w:val="0"/>
+          <w:sz w:val="24"/>
+          <w:szCs w:val="24"/>
+          <w:lang w:val="en-GB" w:eastAsia="zh-CN"/>
+        </w:rPr>
+      </w:pPr>
+    </w:p>
+    <w:p>
+      <w:pPr>
+        <w:keepNext w:val="0"/>
+        <w:keepLines w:val="0"/>
+        <w:widowControl/>
+        <w:suppressLineNumbers w:val="0"/>
+        <w:jc w:val="both"/>
+        <w:rPr>
+          <w:rStyle w:val="8"/>
+          <w:rFonts w:hint="default" w:ascii="Times New Roman" w:hAnsi="Times New Roman" w:eastAsia="SimSun" w:cs="Times New Roman"/>
+          <w:kern w:val="0"/>
+          <w:sz w:val="24"/>
+          <w:szCs w:val="24"/>
+          <w:lang w:val="en-GB" w:eastAsia="zh-CN" w:bidi="ar"/>
+        </w:rPr>
+      </w:pPr>
+      <w:r>
+        <w:rPr>
+          <w:rStyle w:val="8"/>
+          <w:rFonts w:hint="default" w:ascii="Times New Roman" w:hAnsi="Times New Roman" w:eastAsia="SimSun" w:cs="Times New Roman"/>
+          <w:kern w:val="0"/>
+          <w:sz w:val="24"/>
+          <w:szCs w:val="24"/>
+          <w:lang w:val="en-GB" w:eastAsia="zh-CN" w:bidi="ar"/>
+        </w:rPr>
+        <w:t>Final Report Writing (Weeks 22–24, Target: 25th April 2026)</w:t>
+      </w:r>
+    </w:p>
+    <w:p>
+      <w:pPr>
+        <w:keepNext w:val="0"/>
+        <w:keepLines w:val="0"/>
+        <w:widowControl/>
+        <w:suppressLineNumbers w:val="0"/>
+        <w:jc w:val="both"/>
+        <w:rPr>
+          <w:rFonts w:hint="default" w:ascii="Times New Roman" w:hAnsi="Times New Roman" w:eastAsia="Times New Roman" w:cs="Times New Roman"/>
+          <w:b w:val="0"/>
+          <w:bCs w:val="0"/>
+          <w:sz w:val="24"/>
+          <w:szCs w:val="24"/>
+          <w:lang w:val="en-GB" w:eastAsia="zh-CN"/>
+        </w:rPr>
+      </w:pPr>
+      <w:r>
+        <w:rPr>
+          <w:rFonts w:hint="default" w:ascii="Times New Roman" w:hAnsi="Times New Roman" w:eastAsia="Times New Roman" w:cs="Times New Roman"/>
+          <w:b w:val="0"/>
+          <w:bCs w:val="0"/>
+          <w:sz w:val="24"/>
+          <w:szCs w:val="24"/>
+          <w:lang w:val="en-GB" w:eastAsia="zh-CN"/>
+        </w:rPr>
+        <w:t>Prepare the final report by documenting the complete methodology, implementation, and evaluation results.</w:t>
+      </w:r>
+      <w:r>
+        <w:rPr>
+          <w:rFonts w:hint="default" w:ascii="Times New Roman" w:hAnsi="Times New Roman" w:eastAsia="Times New Roman" w:cs="Times New Roman"/>
+          <w:b w:val="0"/>
+          <w:bCs w:val="0"/>
+          <w:sz w:val="24"/>
+          <w:szCs w:val="24"/>
+          <w:lang w:val="en-US" w:eastAsia="zh-CN"/>
+        </w:rPr>
+        <w:t>When necessary, revise the literature review and offer a critical analysis of the results, constraints, and directions for future research. Create appendices with supplementary information, including code and test results.</w:t>
+      </w:r>
+      <w:r>
+        <w:rPr>
+          <w:rFonts w:hint="default" w:ascii="Times New Roman" w:hAnsi="Times New Roman" w:eastAsia="Times New Roman" w:cs="Times New Roman"/>
+          <w:b w:val="0"/>
+          <w:bCs w:val="0"/>
+          <w:sz w:val="24"/>
+          <w:szCs w:val="24"/>
+          <w:lang w:val="en-US" w:eastAsia="zh-CN"/>
+        </w:rPr>
+        <w:br w:type="textWrapping"/>
+      </w:r>
+      <w:r>
+        <w:rPr>
+          <w:rStyle w:val="8"/>
+          <w:rFonts w:hint="default" w:ascii="Times New Roman" w:hAnsi="Times New Roman" w:eastAsia="SimSun" w:cs="Times New Roman"/>
+          <w:kern w:val="0"/>
+          <w:sz w:val="24"/>
+          <w:szCs w:val="24"/>
+          <w:lang w:val="en-US" w:eastAsia="zh-CN" w:bidi="ar"/>
+        </w:rPr>
+        <w:t>Deliverable</w:t>
+      </w:r>
+      <w:r>
+        <w:rPr>
+          <w:rFonts w:hint="default" w:ascii="Times New Roman" w:hAnsi="Times New Roman" w:eastAsia="Times New Roman" w:cs="Times New Roman"/>
+          <w:b w:val="0"/>
+          <w:bCs w:val="0"/>
+          <w:sz w:val="24"/>
+          <w:szCs w:val="24"/>
+          <w:lang w:val="en-US" w:eastAsia="zh-CN"/>
+        </w:rPr>
+        <w:t>: The completed project report is prepared for submission.</w:t>
+      </w:r>
+    </w:p>
+    <w:p>
+      <w:pPr>
+        <w:keepNext w:val="0"/>
+        <w:keepLines w:val="0"/>
+        <w:widowControl/>
+        <w:suppressLineNumbers w:val="0"/>
+        <w:jc w:val="both"/>
+        <w:rPr>
+          <w:rFonts w:hint="default" w:ascii="Times New Roman" w:hAnsi="Times New Roman" w:eastAsia="Times New Roman" w:cs="Times New Roman"/>
+          <w:b w:val="0"/>
+          <w:bCs w:val="0"/>
+          <w:sz w:val="24"/>
+          <w:szCs w:val="24"/>
+          <w:lang w:val="en-GB" w:eastAsia="zh-CN"/>
+        </w:rPr>
+      </w:pPr>
+    </w:p>
+    <w:p>
+      <w:pPr>
+        <w:keepNext w:val="0"/>
+        <w:keepLines w:val="0"/>
+        <w:widowControl/>
+        <w:suppressLineNumbers w:val="0"/>
+        <w:jc w:val="both"/>
+        <w:rPr>
+          <w:rFonts w:hint="default" w:ascii="Times New Roman" w:hAnsi="Times New Roman" w:eastAsia="Times New Roman" w:cs="Times New Roman"/>
+          <w:b w:val="0"/>
+          <w:bCs w:val="0"/>
+          <w:sz w:val="24"/>
+          <w:szCs w:val="24"/>
+          <w:lang w:val="en-GB" w:eastAsia="zh-CN"/>
+        </w:rPr>
+      </w:pPr>
+    </w:p>
+    <w:p>
+      <w:pPr>
+        <w:keepNext w:val="0"/>
+        <w:keepLines w:val="0"/>
+        <w:widowControl/>
+        <w:suppressLineNumbers w:val="0"/>
+        <w:jc w:val="both"/>
+        <w:rPr>
+          <w:rFonts w:hint="default" w:ascii="Times New Roman" w:hAnsi="Times New Roman" w:eastAsia="Times New Roman" w:cs="Times New Roman"/>
+          <w:b w:val="0"/>
+          <w:bCs w:val="0"/>
+          <w:sz w:val="24"/>
+          <w:szCs w:val="24"/>
+          <w:lang w:val="en-GB" w:eastAsia="zh-CN"/>
+        </w:rPr>
+      </w:pPr>
+    </w:p>
+    <w:p>
+      <w:pPr>
+        <w:keepNext w:val="0"/>
+        <w:keepLines w:val="0"/>
+        <w:widowControl/>
+        <w:suppressLineNumbers w:val="0"/>
+        <w:jc w:val="both"/>
+        <w:rPr>
+          <w:rFonts w:hint="default" w:ascii="Times New Roman" w:hAnsi="Times New Roman" w:eastAsia="Times New Roman" w:cs="Times New Roman"/>
+          <w:b w:val="0"/>
+          <w:bCs w:val="0"/>
+          <w:sz w:val="24"/>
+          <w:szCs w:val="24"/>
+          <w:lang w:val="en-GB" w:eastAsia="zh-CN"/>
+        </w:rPr>
+      </w:pPr>
+    </w:p>
+    <w:p>
+      <w:pPr>
+        <w:keepNext w:val="0"/>
+        <w:keepLines w:val="0"/>
+        <w:widowControl/>
+        <w:suppressLineNumbers w:val="0"/>
+        <w:jc w:val="both"/>
+        <w:rPr>
+          <w:rFonts w:hint="default" w:ascii="Times New Roman" w:hAnsi="Times New Roman" w:eastAsia="Times New Roman" w:cs="Times New Roman"/>
+          <w:b w:val="0"/>
+          <w:bCs w:val="0"/>
+          <w:sz w:val="24"/>
+          <w:szCs w:val="24"/>
+          <w:lang w:val="en-GB" w:eastAsia="zh-CN"/>
+        </w:rPr>
+      </w:pPr>
+    </w:p>
+    <w:p>
+      <w:pPr>
+        <w:keepNext w:val="0"/>
+        <w:keepLines w:val="0"/>
+        <w:widowControl/>
+        <w:suppressLineNumbers w:val="0"/>
+        <w:jc w:val="both"/>
+        <w:rPr>
+          <w:rFonts w:hint="default" w:ascii="Times New Roman" w:hAnsi="Times New Roman" w:eastAsia="Times New Roman" w:cs="Times New Roman"/>
+          <w:b w:val="0"/>
+          <w:bCs w:val="0"/>
+          <w:sz w:val="24"/>
+          <w:szCs w:val="24"/>
+          <w:lang w:val="en-GB" w:eastAsia="zh-CN"/>
+        </w:rPr>
+      </w:pPr>
+    </w:p>
+    <w:p>
+      <w:pPr>
+        <w:pStyle w:val="3"/>
+      </w:pPr>
+      <w:r>
+        <w:t>4.3 Evaluation Strategy</w:t>
+      </w:r>
+    </w:p>
+    <w:p>
+      <w:pPr>
+        <w:keepNext w:val="0"/>
+        <w:keepLines w:val="0"/>
+        <w:widowControl/>
+        <w:suppressLineNumbers w:val="0"/>
+        <w:jc w:val="both"/>
+        <w:rPr>
+          <w:rFonts w:hint="default" w:ascii="Times New Roman" w:hAnsi="Times New Roman" w:eastAsia="Times New Roman" w:cs="Times New Roman"/>
+          <w:b w:val="0"/>
+          <w:bCs w:val="0"/>
+          <w:sz w:val="24"/>
+          <w:szCs w:val="24"/>
+          <w:lang w:val="en-US" w:eastAsia="zh-CN"/>
+        </w:rPr>
+      </w:pPr>
+      <w:r>
+        <w:rPr>
+          <w:rFonts w:hint="default" w:ascii="Times New Roman" w:hAnsi="Times New Roman" w:eastAsia="Times New Roman" w:cs="Times New Roman"/>
+          <w:b w:val="0"/>
+          <w:bCs w:val="0"/>
+          <w:sz w:val="24"/>
+          <w:szCs w:val="24"/>
+          <w:lang w:val="en-US" w:eastAsia="zh-CN"/>
+        </w:rPr>
+        <w:t>The project will be evaluated using multiple complementary methods:</w:t>
+      </w:r>
+    </w:p>
+    <w:p>
+      <w:pPr>
+        <w:keepNext w:val="0"/>
+        <w:keepLines w:val="0"/>
+        <w:widowControl/>
+        <w:suppressLineNumbers w:val="0"/>
+        <w:jc w:val="both"/>
+        <w:rPr>
+          <w:rFonts w:hint="default" w:ascii="Times New Roman" w:hAnsi="Times New Roman" w:eastAsia="Times New Roman" w:cs="Times New Roman"/>
+          <w:b w:val="0"/>
+          <w:bCs w:val="0"/>
+          <w:sz w:val="24"/>
+          <w:szCs w:val="24"/>
+          <w:lang w:val="en-US" w:eastAsia="zh-CN"/>
+        </w:rPr>
+      </w:pPr>
+    </w:p>
+    <w:p>
+      <w:pPr>
+        <w:keepNext w:val="0"/>
+        <w:keepLines w:val="0"/>
+        <w:widowControl/>
+        <w:suppressLineNumbers w:val="0"/>
+        <w:jc w:val="both"/>
+        <w:rPr>
+          <w:rStyle w:val="8"/>
+          <w:rFonts w:hint="default" w:ascii="Times New Roman" w:hAnsi="Times New Roman" w:eastAsia="SimSun" w:cs="Times New Roman"/>
+          <w:kern w:val="0"/>
+          <w:sz w:val="24"/>
+          <w:szCs w:val="24"/>
+          <w:lang w:val="en-US" w:eastAsia="zh-CN" w:bidi="ar"/>
+        </w:rPr>
+      </w:pPr>
+      <w:r>
+        <w:rPr>
+          <w:rStyle w:val="8"/>
+          <w:rFonts w:hint="default" w:ascii="Times New Roman" w:hAnsi="Times New Roman" w:eastAsia="SimSun" w:cs="Times New Roman"/>
+          <w:kern w:val="0"/>
+          <w:sz w:val="24"/>
+          <w:szCs w:val="24"/>
+          <w:lang w:val="en-GB" w:eastAsia="zh-CN" w:bidi="ar"/>
+        </w:rPr>
+        <w:t>T</w:t>
+      </w:r>
+      <w:r>
+        <w:rPr>
+          <w:rStyle w:val="8"/>
+          <w:rFonts w:hint="default" w:ascii="Times New Roman" w:hAnsi="Times New Roman" w:eastAsia="SimSun" w:cs="Times New Roman"/>
+          <w:kern w:val="0"/>
+          <w:sz w:val="24"/>
+          <w:szCs w:val="24"/>
+          <w:lang w:val="en-US" w:eastAsia="zh-CN" w:bidi="ar"/>
+        </w:rPr>
+        <w:t>echnical Performance Evaluation:</w:t>
+      </w:r>
+    </w:p>
+    <w:p>
+      <w:pPr>
+        <w:keepNext w:val="0"/>
+        <w:keepLines w:val="0"/>
+        <w:widowControl/>
+        <w:suppressLineNumbers w:val="0"/>
+        <w:jc w:val="both"/>
+        <w:rPr>
+          <w:rFonts w:hint="default" w:ascii="Times New Roman" w:hAnsi="Times New Roman" w:eastAsia="Times New Roman" w:cs="Times New Roman"/>
+          <w:b w:val="0"/>
+          <w:bCs w:val="0"/>
+          <w:sz w:val="24"/>
+          <w:szCs w:val="24"/>
+          <w:lang w:val="en-US" w:eastAsia="zh-CN"/>
+        </w:rPr>
+      </w:pPr>
+      <w:r>
+        <w:rPr>
+          <w:rFonts w:hint="default" w:ascii="Times New Roman" w:hAnsi="Times New Roman" w:eastAsia="Times New Roman" w:cs="Times New Roman"/>
+          <w:b w:val="0"/>
+          <w:bCs w:val="0"/>
+          <w:sz w:val="24"/>
+          <w:szCs w:val="24"/>
+          <w:lang w:val="en-US" w:eastAsia="zh-CN"/>
+        </w:rPr>
+        <w:t xml:space="preserve">Detection systems will be evaluated using common performance metrics, such as area under the ROC curve (AUC), F1-score, accuracy, precision, and recall. These metrics will be calculated using a test dataset that was not </w:t>
+      </w:r>
+      <w:r>
+        <w:rPr>
+          <w:rFonts w:hint="default" w:cs="Times New Roman"/>
+          <w:b w:val="0"/>
+          <w:bCs w:val="0"/>
+          <w:sz w:val="24"/>
+          <w:szCs w:val="24"/>
+          <w:lang w:val="en-GB" w:eastAsia="zh-CN"/>
+        </w:rPr>
+        <w:t>utilized</w:t>
+      </w:r>
+      <w:r>
+        <w:rPr>
+          <w:rFonts w:hint="default" w:ascii="Times New Roman" w:hAnsi="Times New Roman" w:eastAsia="Times New Roman" w:cs="Times New Roman"/>
+          <w:b w:val="0"/>
+          <w:bCs w:val="0"/>
+          <w:sz w:val="24"/>
+          <w:szCs w:val="24"/>
+          <w:lang w:val="en-US" w:eastAsia="zh-CN"/>
+        </w:rPr>
+        <w:t xml:space="preserve"> for training. We'll use cross-validation to increase the results' dependability. Performance will also be contrasted with baseline methods and relevant research that has been published in the literature. </w:t>
+      </w:r>
+      <w:r>
+        <w:rPr>
+          <w:rFonts w:hint="default" w:ascii="Times New Roman" w:hAnsi="Times New Roman" w:eastAsia="Times New Roman" w:cs="Times New Roman"/>
+          <w:b w:val="0"/>
+          <w:bCs w:val="0"/>
+          <w:sz w:val="24"/>
+          <w:szCs w:val="24"/>
+          <w:lang w:val="en-US" w:eastAsia="zh-CN"/>
+        </w:rPr>
+        <w:br w:type="textWrapping"/>
+      </w:r>
+      <w:r>
+        <w:rPr>
+          <w:rFonts w:hint="default" w:ascii="Times New Roman" w:hAnsi="Times New Roman" w:eastAsia="Times New Roman" w:cs="Times New Roman"/>
+          <w:b w:val="0"/>
+          <w:bCs w:val="0"/>
+          <w:sz w:val="24"/>
+          <w:szCs w:val="24"/>
+          <w:lang w:val="en-US" w:eastAsia="zh-CN"/>
+        </w:rPr>
+        <w:br w:type="textWrapping"/>
+      </w:r>
+      <w:r>
+        <w:rPr>
+          <w:rStyle w:val="8"/>
+          <w:rFonts w:hint="default" w:ascii="Times New Roman" w:hAnsi="Times New Roman" w:eastAsia="SimSun" w:cs="Times New Roman"/>
+          <w:kern w:val="0"/>
+          <w:sz w:val="24"/>
+          <w:szCs w:val="24"/>
+          <w:lang w:val="en-US" w:eastAsia="zh-CN" w:bidi="ar"/>
+        </w:rPr>
+        <w:t>Real-Time Performance Evaluation:</w:t>
+      </w:r>
+    </w:p>
+    <w:p>
+      <w:pPr>
+        <w:keepNext w:val="0"/>
+        <w:keepLines w:val="0"/>
+        <w:widowControl/>
+        <w:suppressLineNumbers w:val="0"/>
+        <w:jc w:val="both"/>
+        <w:rPr>
+          <w:rFonts w:hint="default" w:ascii="Times New Roman" w:hAnsi="Times New Roman" w:eastAsia="Times New Roman" w:cs="Times New Roman"/>
+          <w:b w:val="0"/>
+          <w:bCs w:val="0"/>
+          <w:sz w:val="24"/>
+          <w:szCs w:val="24"/>
+          <w:lang w:val="en-US" w:eastAsia="zh-CN"/>
+        </w:rPr>
+      </w:pPr>
+      <w:r>
+        <w:rPr>
+          <w:rFonts w:hint="default" w:ascii="Times New Roman" w:hAnsi="Times New Roman" w:eastAsia="Times New Roman" w:cs="Times New Roman"/>
+          <w:b w:val="0"/>
+          <w:bCs w:val="0"/>
+          <w:sz w:val="24"/>
+          <w:szCs w:val="24"/>
+          <w:lang w:val="en-US" w:eastAsia="zh-CN"/>
+        </w:rPr>
+        <w:t>URL processing latency under various network conditions and website kinds will be measured in order to assess the browser extension's real-time performance. For at least 95% of the tested URLs, the goal is a sub-second response time, guaranteeing usability in practice.</w:t>
+      </w:r>
+    </w:p>
+    <w:p>
+      <w:pPr>
+        <w:keepNext w:val="0"/>
+        <w:keepLines w:val="0"/>
+        <w:widowControl/>
+        <w:suppressLineNumbers w:val="0"/>
+        <w:jc w:val="both"/>
+        <w:rPr>
+          <w:rFonts w:hint="default" w:ascii="Times New Roman" w:hAnsi="Times New Roman" w:eastAsia="Times New Roman" w:cs="Times New Roman"/>
+          <w:b w:val="0"/>
+          <w:bCs w:val="0"/>
+          <w:sz w:val="24"/>
+          <w:szCs w:val="24"/>
+          <w:lang w:val="en-US" w:eastAsia="zh-CN"/>
+        </w:rPr>
+      </w:pPr>
+    </w:p>
+    <w:p>
+      <w:pPr>
+        <w:keepNext w:val="0"/>
+        <w:keepLines w:val="0"/>
+        <w:widowControl/>
+        <w:suppressLineNumbers w:val="0"/>
+        <w:jc w:val="both"/>
+        <w:rPr>
+          <w:rStyle w:val="8"/>
+          <w:rFonts w:hint="default" w:ascii="Times New Roman" w:hAnsi="Times New Roman" w:eastAsia="SimSun" w:cs="Times New Roman"/>
+          <w:kern w:val="0"/>
+          <w:sz w:val="24"/>
+          <w:szCs w:val="24"/>
+          <w:lang w:val="en-US" w:eastAsia="zh-CN" w:bidi="ar"/>
+        </w:rPr>
+      </w:pPr>
+      <w:r>
+        <w:rPr>
+          <w:rStyle w:val="8"/>
+          <w:rFonts w:hint="default" w:ascii="Times New Roman" w:hAnsi="Times New Roman" w:eastAsia="SimSun" w:cs="Times New Roman"/>
+          <w:kern w:val="0"/>
+          <w:sz w:val="24"/>
+          <w:szCs w:val="24"/>
+          <w:lang w:val="en-US" w:eastAsia="zh-CN" w:bidi="ar"/>
+        </w:rPr>
+        <w:t>Comparative Analysis:</w:t>
+      </w:r>
+    </w:p>
+    <w:p>
+      <w:pPr>
+        <w:keepNext w:val="0"/>
+        <w:keepLines w:val="0"/>
+        <w:widowControl/>
+        <w:suppressLineNumbers w:val="0"/>
+        <w:jc w:val="both"/>
+        <w:rPr>
+          <w:rFonts w:hint="default" w:ascii="Times New Roman" w:hAnsi="Times New Roman" w:eastAsia="Times New Roman" w:cs="Times New Roman"/>
+          <w:b w:val="0"/>
+          <w:bCs w:val="0"/>
+          <w:sz w:val="24"/>
+          <w:szCs w:val="24"/>
+          <w:lang w:val="en-US" w:eastAsia="zh-CN"/>
+        </w:rPr>
+      </w:pPr>
+      <w:r>
+        <w:rPr>
+          <w:rFonts w:hint="default" w:ascii="Times New Roman" w:hAnsi="Times New Roman" w:eastAsia="Times New Roman" w:cs="Times New Roman"/>
+          <w:b w:val="0"/>
+          <w:bCs w:val="0"/>
+          <w:sz w:val="24"/>
+          <w:szCs w:val="24"/>
+          <w:lang w:val="en-US" w:eastAsia="zh-CN"/>
+        </w:rPr>
+        <w:t xml:space="preserve">The rule-based, machine learning-based, and hybrid detection methods will be systematically compared along all assessment dimensions. The advantages of the hybrid approach will be illustrated, along with the advantages and disadvantages of each strategy. </w:t>
+      </w:r>
+      <w:bookmarkStart w:id="0" w:name="_GoBack"/>
+      <w:bookmarkEnd w:id="0"/>
+      <w:r>
+        <w:rPr>
+          <w:rFonts w:hint="default" w:ascii="Times New Roman" w:hAnsi="Times New Roman" w:eastAsia="Times New Roman" w:cs="Times New Roman"/>
+          <w:b w:val="0"/>
+          <w:bCs w:val="0"/>
+          <w:sz w:val="24"/>
+          <w:szCs w:val="24"/>
+          <w:lang w:val="en-US" w:eastAsia="zh-CN"/>
+        </w:rPr>
+        <w:br w:type="textWrapping"/>
+      </w:r>
+    </w:p>
+    <w:p>
+      <w:pPr>
+        <w:keepNext w:val="0"/>
+        <w:keepLines w:val="0"/>
+        <w:widowControl/>
+        <w:suppressLineNumbers w:val="0"/>
+        <w:jc w:val="both"/>
+        <w:rPr>
+          <w:rFonts w:hint="default" w:ascii="Times New Roman" w:hAnsi="Times New Roman" w:eastAsia="Times New Roman" w:cs="Times New Roman"/>
+          <w:b w:val="0"/>
+          <w:bCs w:val="0"/>
+          <w:sz w:val="24"/>
+          <w:szCs w:val="24"/>
+          <w:lang w:val="en-US" w:eastAsia="zh-CN"/>
+        </w:rPr>
+      </w:pPr>
+      <w:r>
+        <w:rPr>
+          <w:rStyle w:val="8"/>
+          <w:rFonts w:hint="default" w:ascii="Times New Roman" w:hAnsi="Times New Roman" w:eastAsia="SimSun" w:cs="Times New Roman"/>
+          <w:kern w:val="0"/>
+          <w:sz w:val="24"/>
+          <w:szCs w:val="24"/>
+          <w:lang w:val="en-US" w:eastAsia="zh-CN" w:bidi="ar"/>
+        </w:rPr>
+        <w:t>Process Evaluation:</w:t>
+      </w:r>
+    </w:p>
+    <w:p>
+      <w:pPr>
+        <w:keepNext w:val="0"/>
+        <w:keepLines w:val="0"/>
+        <w:widowControl/>
+        <w:suppressLineNumbers w:val="0"/>
+        <w:jc w:val="both"/>
+        <w:rPr>
+          <w:rFonts w:hint="default" w:ascii="Times New Roman" w:hAnsi="Times New Roman" w:eastAsia="Times New Roman" w:cs="Times New Roman"/>
+          <w:b w:val="0"/>
+          <w:bCs w:val="0"/>
+          <w:sz w:val="24"/>
+          <w:szCs w:val="24"/>
+          <w:lang w:val="en-GB" w:eastAsia="zh-CN"/>
+        </w:rPr>
+      </w:pPr>
+      <w:r>
+        <w:rPr>
+          <w:rFonts w:hint="default" w:ascii="Times New Roman" w:hAnsi="Times New Roman" w:eastAsia="Times New Roman" w:cs="Times New Roman"/>
+          <w:b w:val="0"/>
+          <w:bCs w:val="0"/>
+          <w:sz w:val="24"/>
+          <w:szCs w:val="24"/>
+          <w:lang w:val="en-US" w:eastAsia="zh-CN"/>
+        </w:rPr>
+        <w:t>The final report will critically examine the research process, discussing the difficulties faced, the solutions used, and the lessons discovered during the process. This guarantees that the study will provide methodological insights in addition to technical findings.</w:t>
+      </w:r>
+    </w:p>
+    <w:p>
+      <w:pPr>
         <w:pStyle w:val="2"/>
         <w:pageBreakBefore/>
         <w:jc w:val="both"/>
@@ -2814,8 +4591,6 @@
           <w:lang w:val="en-GB"/>
         </w:rPr>
       </w:pPr>
-      <w:bookmarkStart w:id="0" w:name="_GoBack"/>
-      <w:bookmarkEnd w:id="0"/>
     </w:p>
     <w:sectPr>
       <w:pgSz w:w="11906" w:h="16838"/>
@@ -2889,7 +4664,7 @@
     <w:lsdException w:qFormat="1" w:unhideWhenUsed="0" w:uiPriority="0" w:semiHidden="0" w:name="Normal"/>
     <w:lsdException w:qFormat="1" w:unhideWhenUsed="0" w:uiPriority="0" w:semiHidden="0" w:name="heading 1"/>
     <w:lsdException w:qFormat="1" w:unhideWhenUsed="0" w:uiPriority="0" w:semiHidden="0" w:name="heading 2"/>
-    <w:lsdException w:qFormat="1" w:uiPriority="0" w:name="heading 3"/>
+    <w:lsdException w:qFormat="1" w:unhideWhenUsed="0" w:uiPriority="0" w:semiHidden="0" w:name="heading 3"/>
     <w:lsdException w:qFormat="1" w:uiPriority="0" w:name="heading 4"/>
     <w:lsdException w:qFormat="1" w:uiPriority="0" w:name="heading 5"/>
     <w:lsdException w:qFormat="1" w:uiPriority="0" w:name="heading 6"/>
@@ -2978,7 +4753,7 @@
     <w:lsdException w:unhideWhenUsed="0" w:uiPriority="0" w:semiHidden="0" w:name="Document Map"/>
     <w:lsdException w:unhideWhenUsed="0" w:uiPriority="0" w:semiHidden="0" w:name="Plain Text"/>
     <w:lsdException w:unhideWhenUsed="0" w:uiPriority="0" w:semiHidden="0" w:name="E-mail Signature"/>
-    <w:lsdException w:unhideWhenUsed="0" w:uiPriority="0" w:semiHidden="0" w:name="Normal (Web)"/>
+    <w:lsdException w:qFormat="1" w:unhideWhenUsed="0" w:uiPriority="0" w:semiHidden="0" w:name="Normal (Web)"/>
     <w:lsdException w:unhideWhenUsed="0" w:uiPriority="0" w:semiHidden="0" w:name="HTML Acronym"/>
     <w:lsdException w:unhideWhenUsed="0" w:uiPriority="0" w:semiHidden="0" w:name="HTML Address"/>
     <w:lsdException w:unhideWhenUsed="0" w:uiPriority="0" w:semiHidden="0" w:name="HTML Cite"/>
@@ -2989,7 +4764,7 @@
     <w:lsdException w:unhideWhenUsed="0" w:uiPriority="0" w:semiHidden="0" w:name="HTML Sample"/>
     <w:lsdException w:unhideWhenUsed="0" w:uiPriority="0" w:semiHidden="0" w:name="HTML Typewriter"/>
     <w:lsdException w:unhideWhenUsed="0" w:uiPriority="0" w:semiHidden="0" w:name="HTML Variable"/>
-    <w:lsdException w:unhideWhenUsed="0" w:uiPriority="0" w:name="Normal Table"/>
+    <w:lsdException w:qFormat="1" w:unhideWhenUsed="0" w:uiPriority="0" w:name="Normal Table"/>
     <w:lsdException w:unhideWhenUsed="0" w:uiPriority="0" w:semiHidden="0" w:name="annotation subject"/>
     <w:lsdException w:unhideWhenUsed="0" w:uiPriority="0" w:semiHidden="0" w:name="Table Simple 1"/>
     <w:lsdException w:unhideWhenUsed="0" w:uiPriority="0" w:semiHidden="0" w:name="Table Simple 2"/>
@@ -3180,15 +4955,33 @@
       <w:szCs w:val="26"/>
     </w:rPr>
   </w:style>
-  <w:style w:type="character" w:default="1" w:styleId="4">
+  <w:style w:type="paragraph" w:styleId="4">
+    <w:name w:val="heading 3"/>
+    <w:next w:val="1"/>
+    <w:qFormat/>
+    <w:uiPriority w:val="0"/>
+    <w:pPr>
+      <w:spacing w:before="140" w:after="80"/>
+      <w:outlineLvl w:val="2"/>
+    </w:pPr>
+    <w:rPr>
+      <w:rFonts w:ascii="Times New Roman" w:hAnsi="Times New Roman" w:eastAsia="Times New Roman" w:cs="Times New Roman"/>
+      <w:b/>
+      <w:bCs/>
+      <w:sz w:val="24"/>
+      <w:szCs w:val="24"/>
+    </w:rPr>
+  </w:style>
+  <w:style w:type="character" w:default="1" w:styleId="5">
     <w:name w:val="Default Paragraph Font"/>
     <w:semiHidden/>
     <w:qFormat/>
     <w:uiPriority w:val="0"/>
   </w:style>
-  <w:style w:type="table" w:default="1" w:styleId="5">
+  <w:style w:type="table" w:default="1" w:styleId="6">
     <w:name w:val="Normal Table"/>
     <w:semiHidden/>
+    <w:qFormat/>
     <w:uiPriority w:val="0"/>
     <w:tblPr>
       <w:tblCellMar>
@@ -3199,7 +4992,33 @@
       </w:tblCellMar>
     </w:tblPr>
   </w:style>
-  <w:style w:type="paragraph" w:styleId="6">
+  <w:style w:type="paragraph" w:styleId="7">
+    <w:name w:val="Normal (Web)"/>
+    <w:qFormat/>
+    <w:uiPriority w:val="0"/>
+    <w:pPr>
+      <w:spacing w:before="0" w:beforeAutospacing="1" w:after="0" w:afterAutospacing="1"/>
+      <w:ind w:left="0" w:right="0"/>
+      <w:jc w:val="left"/>
+    </w:pPr>
+    <w:rPr>
+      <w:kern w:val="0"/>
+      <w:sz w:val="24"/>
+      <w:szCs w:val="24"/>
+      <w:lang w:val="en-US" w:eastAsia="zh-CN" w:bidi="ar"/>
+    </w:rPr>
+  </w:style>
+  <w:style w:type="character" w:styleId="8">
+    <w:name w:val="Strong"/>
+    <w:basedOn w:val="5"/>
+    <w:qFormat/>
+    <w:uiPriority w:val="0"/>
+    <w:rPr>
+      <w:b/>
+      <w:bCs/>
+    </w:rPr>
+  </w:style>
+  <w:style w:type="paragraph" w:styleId="9">
     <w:name w:val="List Paragraph"/>
     <w:qFormat/>
     <w:uiPriority w:val="0"/>

</xml_diff>